<commit_message>
Added more to the Retrospective write-up.  Sections for challenges, things that didn't make the final product, and what we would have done differently are all present.  There will need to be additions and edits but its viable now.
</commit_message>
<xml_diff>
--- a/Documentation/RetrospectiveWriteUpAndWorksCitedProject2.docx
+++ b/Documentation/RetrospectiveWriteUpAndWorksCitedProject2.docx
@@ -649,51 +649,190 @@
       <w:r>
         <w:t>.</w:t>
       </w:r>
+    </w:p>
+    <w:p>
+      <w:pPr>
+        <w:pStyle w:val="ListParagraph"/>
+        <w:ind w:left="0"/>
+      </w:pPr>
+    </w:p>
+    <w:p>
+      <w:pPr>
+        <w:pStyle w:val="ListParagraph"/>
+        <w:ind w:left="0"/>
+      </w:pPr>
+    </w:p>
+    <w:p>
+      <w:pPr>
+        <w:pStyle w:val="ListParagraph"/>
+        <w:ind w:left="0"/>
+      </w:pPr>
+    </w:p>
+    <w:p>
+      <w:r>
+        <w:t>Challenges:</w:t>
+      </w:r>
+    </w:p>
+    <w:p>
+      <w:r>
+        <w:tab/>
+        <w:t xml:space="preserve"> To say we had a tough go of things from the start </w:t>
+      </w:r>
+      <w:r>
+        <w:t>would be an understatement.  Within minutes of opening the minesweeper project from Team Rocket, we knew we had enough works for two projects.  First, off when we opened the program we noticed a console application and .</w:t>
+      </w:r>
+      <w:proofErr w:type="spellStart"/>
+      <w:r>
+        <w:t>cpp</w:t>
+      </w:r>
+      <w:proofErr w:type="spellEnd"/>
+      <w:r>
+        <w:t xml:space="preserve"> files so we had a C++ project but also a GUI and .</w:t>
+      </w:r>
+      <w:proofErr w:type="spellStart"/>
+      <w:r>
+        <w:t>vb</w:t>
+      </w:r>
+      <w:proofErr w:type="spellEnd"/>
+      <w:r>
+        <w:t xml:space="preserve"> files indicated a Visual Basic application.  Enter the first challenge of the project.  </w:t>
+      </w:r>
+    </w:p>
+    <w:p>
+      <w:pPr>
+        <w:ind w:firstLine="720"/>
+      </w:pPr>
+      <w:r>
+        <w:t>Upon importing the files to our IDE’s of choice every single one of us noticed a disturbing issue, either files were missing or we couldn’t open the files to see the code.  After looking through our fork</w:t>
+      </w:r>
+      <w:r>
+        <w:t>,</w:t>
+      </w:r>
+      <w:r>
+        <w:t xml:space="preserve"> the previous group did not choose to add many f</w:t>
+      </w:r>
+      <w:r>
+        <w:t>iles to the .</w:t>
+      </w:r>
+      <w:proofErr w:type="spellStart"/>
+      <w:r>
+        <w:t>gitignore</w:t>
+      </w:r>
+      <w:proofErr w:type="spellEnd"/>
+      <w:r>
+        <w:t xml:space="preserve"> so it was unlikely they didn’t include the files.  This meant we needed to find a way to open the files.  This was a few days of frustration, lots of questions, and eventually the realization that we needed to install Visual Studio and add-ons for it.  Now, we would expect this sort of thing to have been documented but alas our dig through the previous group’s documentation did not provide any insight.  The only mention of the GUI interface came as what they said they used, VBA.  Visual Basic for Applications, as we would discover it is called, is a type of project within Visual Studio and only Visual Studio as it seems.  For a period of time, we thought we might not be able to complete the project at all but as stated we persevered.  Finally we could open the GUI portion of the code and get a look at the Visual Basic within.  This immediately led to the next challenge.</w:t>
+      </w:r>
+    </w:p>
+    <w:p>
+      <w:pPr>
+        <w:ind w:firstLine="720"/>
+      </w:pPr>
+      <w:r>
+        <w:t xml:space="preserve">Upon first glance at the code, we suspected something must have gone wrong.  A 6000+ line of code file doesn’t make any sense at all.  However, after reading the previous group’s documentation, we soon realized that this was no mistake and in fact it was quite intentional.  This was only one file though. </w:t>
+      </w:r>
+      <w:r>
+        <w:lastRenderedPageBreak/>
+        <w:t>A .</w:t>
+      </w:r>
+      <w:proofErr w:type="spellStart"/>
+      <w:r>
+        <w:t>designer.vb</w:t>
+      </w:r>
+      <w:proofErr w:type="spellEnd"/>
+      <w:r>
+        <w:t xml:space="preserve"> file to be exact.  Further googling revealed that these are auto-generated files that are created only after the user declares elements on a Windows Form.  Of course, we then opened up the Windows Form to see what exactly was going on that would require auto-generation of 6000+ lines of code.  This contained not just one challenge but two!  The windows form revealed that to construct their minesweeper board, they had created 100 individual buttons.  Those 100 individual buttons were arranged into a 10 by 10 grid but each button had its own click events, features, attributes, and friend functions for access outside of its class.  Not only did this mean we had a lot of reused code, we also had a product </w:t>
+      </w:r>
+      <w:r>
+        <w:t>that was in no way extensible.  This however, was not the second challenge.  That was the fact that the board itself was not resizable.  The user was stuck with a 10 by 10 grid, no option.  This was not a minimally viable solution in any way.  Overcoming these two challenges was simple enough luckily.  The 100 reused buttons were placed inside a sub function and a nested for loop iterating over rows and columns provided a grid that could change size easily enough and turned 6000+ lines over two files into a single file under 150 lines of code.   All that was required then was to make text boxes to ask the used for</w:t>
+      </w:r>
+      <w:r>
+        <w:t xml:space="preserve"> a number of rows and columns.</w:t>
+      </w:r>
+    </w:p>
+    <w:p>
+      <w:pPr>
+        <w:ind w:firstLine="720"/>
+      </w:pPr>
+      <w:r>
+        <w:t>Mentioned above is the issue of realizing elements were missing from project 1.  The non-adjustable rows and columns were discussed but other issues were present resulting in a non-minimally viable product.  There were no instructions on how to play, minimal modularity, and plenty of bugs that needed squashed before we could even begin to think abo</w:t>
+      </w:r>
+      <w:r>
+        <w:t>ut requirements for project 2.  Covering the how to play was simple enough after figuring out how to use Windows Forms properly.  The large part was refactoring the code.  The work was a simple but very tedious and not exclusive to either the C++ back-end or the Visual Basic front-end.  Both sides had significant code reworks resulting in many parts of the project working without crashing and without significant slowdown.  Thus, some of the bugs had been eliminated simply by refactoring the code however some others were still present.  Mostly, these stemmed from the front-end and back-en</w:t>
+      </w:r>
+      <w:r>
+        <w:t>d communication since C++ was working too fast for Visual Basic.  We fixed most of this by inserting intentional delays into the code.</w:t>
+      </w:r>
+    </w:p>
+    <w:p>
+      <w:r>
+        <w:t>Features that didn’t make the final product:</w:t>
+      </w:r>
+    </w:p>
+    <w:p>
+      <w:r>
+        <w:tab/>
+      </w:r>
+      <w:r>
+        <w:t xml:space="preserve">To be blunt, there isn’t much that didn’t go into the final product.  Almost our entire time and effort was spent getting to a minimally viable product.  That being said we did have some extra flavor additions that didn’t make it in as well as some of our own code that was refactored.  </w:t>
+      </w:r>
+      <w:r>
+        <w:t xml:space="preserve">This would be a good time to discuss what we cut from the previous project as well, outside of the code.  </w:t>
+      </w:r>
+    </w:p>
+    <w:p>
+      <w:r>
+        <w:tab/>
+        <w:t>From the previous project, we changed all of the icons.  Originally, they had numbers for each 1-8 representing the number of mines that would be around a space.  Instead of using icons, we simple have the number display onto the cell.  This solution is easier to read, seems to run better within the environment, and makes the game feel more like a traditional minesweeper.  Additionally, we chose to change the color scheme of the product as a whole</w:t>
+      </w:r>
+      <w:r>
+        <w:t>.</w:t>
+      </w:r>
+    </w:p>
+    <w:p>
+      <w:r>
+        <w:tab/>
+        <w:t>Things we don’t include go here.</w:t>
+      </w:r>
+    </w:p>
+    <w:p>
+      <w:r>
+        <w:t>What we would have done differently:</w:t>
+      </w:r>
+    </w:p>
+    <w:p>
+      <w:r>
+        <w:tab/>
+      </w:r>
+      <w:r>
+        <w:t xml:space="preserve">Where do we begin?  I think it was best said by Mike Tyson, </w:t>
+      </w:r>
+      <w:r>
+        <w:t>"Everybody has a plan until they get punched in the mouth."</w:t>
+      </w:r>
+      <w:r>
+        <w:t xml:space="preserve">  </w:t>
+      </w:r>
+      <w:r>
+        <w:t>Upon seeing this project, any plans we had vanished in an instant.</w:t>
+      </w:r>
+      <w:r>
+        <w:t xml:space="preserve">  We got hit hard by this project and honestly had a lot to do.  Little time could be devoted to additions.  Perhaps, </w:t>
+      </w:r>
+      <w:r>
+        <w:lastRenderedPageBreak/>
+        <w:t>things could have been planned out differently and we could have split focus between team members further.  We could have split out the back-end and front-end further by having one person focus on</w:t>
+      </w:r>
+      <w:r>
+        <w:t xml:space="preserve"> project 2</w:t>
+      </w:r>
+      <w:r>
+        <w:t xml:space="preserve"> additions and one person focus on</w:t>
+      </w:r>
+      <w:r>
+        <w:t xml:space="preserve"> project 1 fixes.  As things stand though, we couldn’t have done too many things differently.  We had to use the same languages we we’re given.  This makes sense, in the real world this is how engineers will do their work.  Honestly, it felt like programming inside a box but not a one of us would complain about that.  This was a fantastic learning experience and a lesson in what makes a project high quality and what it takes to be a proper engineer.</w:t>
+      </w:r>
       <w:bookmarkStart w:id="0" w:name="_GoBack"/>
       <w:bookmarkEnd w:id="0"/>
-    </w:p>
-    <w:p>
-      <w:pPr>
-        <w:pStyle w:val="ListParagraph"/>
-        <w:ind w:left="0"/>
-      </w:pPr>
-    </w:p>
-    <w:p>
-      <w:pPr>
-        <w:pStyle w:val="ListParagraph"/>
-        <w:ind w:left="0"/>
-      </w:pPr>
-    </w:p>
-    <w:p>
-      <w:pPr>
-        <w:pStyle w:val="ListParagraph"/>
-        <w:ind w:left="0"/>
-      </w:pPr>
-    </w:p>
-    <w:p>
-      <w:r>
-        <w:t>Challenges:</w:t>
-      </w:r>
-    </w:p>
-    <w:p>
-      <w:r>
-        <w:tab/>
-      </w:r>
-    </w:p>
-    <w:p>
-      <w:r>
-        <w:t>Features that didn’t make the final product:</w:t>
-      </w:r>
-    </w:p>
-    <w:p>
-      <w:r>
-        <w:tab/>
-      </w:r>
-    </w:p>
-    <w:p>
-      <w:r>
-        <w:t>What we would have done differently:</w:t>
-      </w:r>
     </w:p>
     <w:p/>
     <w:p>

</xml_diff>

<commit_message>
Update retrospective write up with bug list and what we would have done different.
</commit_message>
<xml_diff>
--- a/Documentation/RetrospectiveWriteUpAndWorksCitedProject2.docx
+++ b/Documentation/RetrospectiveWriteUpAndWorksCitedProject2.docx
@@ -154,11 +154,9 @@
       <w:r>
         <w:t xml:space="preserve"> Windows Forms App, and added </w:t>
       </w:r>
-      <w:proofErr w:type="gramStart"/>
-      <w:r>
-        <w:t>all of</w:t>
-      </w:r>
-      <w:proofErr w:type="gramEnd"/>
+      <w:r>
+        <w:t>all</w:t>
+      </w:r>
       <w:r>
         <w:t xml:space="preserve"> the .</w:t>
       </w:r>
@@ -379,6 +377,20 @@
     </w:p>
     <w:p>
       <w:r>
+        <w:tab/>
+        <w:t xml:space="preserve">On 3/17/29, from 6:00 pm to 7:00 pm, Benjamin and Thomas discussed how to solve the C++ program’s memory leaks on a discord call. They worked out how to tackle the memory leaks, and where this code needed to be placed within the C++ program. After talking through the coding process, these changes were added to the </w:t>
+      </w:r>
+      <w:proofErr w:type="spellStart"/>
+      <w:r>
+        <w:t>github</w:t>
+      </w:r>
+      <w:proofErr w:type="spellEnd"/>
+      <w:r>
+        <w:t xml:space="preserve"> repository with minimal testing, leading to a critical bug that was not caught until after the code freeze.</w:t>
+      </w:r>
+    </w:p>
+    <w:p>
+      <w:r>
         <w:t>Workload Split:</w:t>
       </w:r>
     </w:p>
@@ -503,7 +515,20 @@
         <w:t xml:space="preserve">  </w:t>
       </w:r>
       <w:r>
-        <w:t xml:space="preserve">While that would be on going throughout the project other contributions included: bug fixing, </w:t>
+        <w:t xml:space="preserve">Benjamin also worked on interfacing between the front-end and back0end portions of the program. </w:t>
+      </w:r>
+      <w:r>
+        <w:t>While th</w:t>
+      </w:r>
+      <w:r>
+        <w:t>ese</w:t>
+      </w:r>
+      <w:r>
+        <w:t xml:space="preserve"> would be on going throughout the </w:t>
+      </w:r>
+      <w:r>
+        <w:lastRenderedPageBreak/>
+        <w:t xml:space="preserve">project other contributions included: bug fixing, </w:t>
       </w:r>
       <w:r>
         <w:t>testing</w:t>
@@ -566,11 +591,7 @@
         <w:t>.  Upon opening the GUI/front end elements of the project in Visual Basic, Jeff’s interests were p</w:t>
       </w:r>
       <w:r>
-        <w:t xml:space="preserve">iqued.  Thus, his efforts were focused on this portion of the code.  Specifically, changing around variables to work in the front end communication with the back end, implementation of the help </w:t>
-      </w:r>
-      <w:r>
-        <w:lastRenderedPageBreak/>
-        <w:t>button/GUI of the help screen for how to play, cheat mode through the front end, a reset function for starting a new game, changing the win and loss screens, and a play again button.</w:t>
+        <w:t>iqued.  Thus, his efforts were focused on this portion of the code.  Specifically, changing around variables to work in the front end communication with the back end, implementation of the help button/GUI of the help screen for how to play, cheat mode through the front end, a reset function for starting a new game, changing the win and loss screens, and a play again button.</w:t>
       </w:r>
       <w:r>
         <w:t xml:space="preserve"> </w:t>
@@ -690,7 +711,13 @@
         <w:t xml:space="preserve">.  </w:t>
       </w:r>
       <w:r>
-        <w:t>This included bug fixes, code refactoring, and all around ease of use changes</w:t>
+        <w:t xml:space="preserve">This included bug fixes, code refactoring, and </w:t>
+      </w:r>
+      <w:r>
+        <w:t>all-around</w:t>
+      </w:r>
+      <w:r>
+        <w:t xml:space="preserve"> ease of use changes</w:t>
       </w:r>
       <w:r>
         <w:t>.</w:t>
@@ -703,18 +730,6 @@
       </w:pPr>
     </w:p>
     <w:p>
-      <w:pPr>
-        <w:pStyle w:val="ListParagraph"/>
-        <w:ind w:left="0"/>
-      </w:pPr>
-    </w:p>
-    <w:p>
-      <w:pPr>
-        <w:pStyle w:val="ListParagraph"/>
-        <w:ind w:left="0"/>
-      </w:pPr>
-    </w:p>
-    <w:p>
       <w:r>
         <w:t>Challenges:</w:t>
       </w:r>
@@ -766,7 +781,11 @@
       </w:r>
       <w:proofErr w:type="spellEnd"/>
       <w:r>
-        <w:t xml:space="preserve"> so it was unlikely they didn’t include the files.  This meant we needed to find a way to open the files.  This was a few days of frustration, lots of questions, and eventually the realization that we needed to install Visual Studio and add-ons for it.  Now, we would expect this sort of thing to have been documented but alas our dig through the previous group’s documentation did not provide any insight.  The only mention of the GUI interface came as what they said they used, VBA.  Visual Basic for Applications, as we would discover it is called, is a type of project within Visual Studio and only Visual Studio as it seems.  For a period of time, we thought we might not be able to complete the project at all but as stated we persevered.  Finally we could open the GUI portion of the code and get a look at the Visual Basic within.  This immediately led to the next challenge.</w:t>
+        <w:t xml:space="preserve"> so it was unlikely they didn’t include the files.  This meant we needed to find a way to open the files.  This was a few days of frustration, lots of questions, and eventually the realization that we needed to install Visual Studio and add-ons for it.  Now, we would expect this sort of thing to have been documented but alas our dig through the previous group’s documentation did not provide any insight.  The only mention of the GUI interface came as what they said they used, VBA.  Visual Basic for Applications, as we would discover it is called, is a type of project within Visual Studio and only Visual Studio as it seems.  For a period of time, we thought we might not be able to complete the project at all but as stated we persevered.  Finally we </w:t>
+      </w:r>
+      <w:r>
+        <w:lastRenderedPageBreak/>
+        <w:t>could open the GUI portion of the code and get a look at the Visual Basic within.  This immediately led to the next challenge.</w:t>
       </w:r>
     </w:p>
     <w:p>
@@ -774,11 +793,7 @@
         <w:ind w:firstLine="720"/>
       </w:pPr>
       <w:r>
-        <w:t xml:space="preserve">Upon first glance at the code, we suspected something must have gone wrong.  A 6000+ line of code file doesn’t make any sense at all.  However, after reading the previous group’s documentation, we soon realized that this was no mistake and in fact it was quite intentional.  This was only one file though. </w:t>
-      </w:r>
-      <w:r>
-        <w:lastRenderedPageBreak/>
-        <w:t>A .</w:t>
+        <w:t>Upon first glance at the code, we suspected something must have gone wrong.  A 6000+ line of code file doesn’t make any sense at all.  However, after reading the previous group’s documentation, we soon realized that this was no mistake and in fact it was quite intentional.  This was only one file though. A .</w:t>
       </w:r>
       <w:proofErr w:type="spellStart"/>
       <w:r>
@@ -836,43 +851,64 @@
     </w:p>
     <w:p>
       <w:r>
+        <w:t>Known Bugs:</w:t>
+      </w:r>
+    </w:p>
+    <w:p>
+      <w:pPr>
+        <w:ind w:firstLine="720"/>
+      </w:pPr>
+      <w:r>
+        <w:lastRenderedPageBreak/>
+        <w:t>Clicking on different buttons very rapidly can send the wrong input to the C++ program since this project is really two programs that are trying to function on their own and communicate between one another.</w:t>
+      </w:r>
+    </w:p>
+    <w:p>
+      <w:pPr>
+        <w:ind w:firstLine="720"/>
+      </w:pPr>
+      <w:r>
+        <w:t>Increasing the row size crashes the program. This issue was introduced by the code which solved the memory leaks, and this bug wasn’t discovered until after the code freeze. Inadequate testing on our part created this bug, and in the real world we would have to send out a hotfix patch to all program users, since the release deadline has already passed.</w:t>
+      </w:r>
+    </w:p>
+    <w:p>
+      <w:r>
+        <w:t>What we would have done differently:</w:t>
+      </w:r>
+    </w:p>
+    <w:p>
+      <w:r>
         <w:tab/>
-        <w:t>Things we don’t include go here.</w:t>
+        <w:t xml:space="preserve">Where do we begin?  I think it was best said by Mike Tyson, </w:t>
+      </w:r>
+      <w:r>
+        <w:t>"Everybody has a plan until they get punched in the mouth."</w:t>
+      </w:r>
+      <w:r>
+        <w:t xml:space="preserve">  Upon seeing this project, any plans we had vanished in an instant.</w:t>
+      </w:r>
+      <w:r>
+        <w:t xml:space="preserve">  We got hit hard by this project and honestly had a lot to do.  Little time could be devoted to additions.  Perhaps, things could have been planned out differently and we could have split focus between team members further.  We could have split out the back-end and front-end further by having one person focus on</w:t>
+      </w:r>
+      <w:r>
+        <w:t xml:space="preserve"> project 2</w:t>
+      </w:r>
+      <w:r>
+        <w:t xml:space="preserve"> additions and one person focus on</w:t>
+      </w:r>
+      <w:r>
+        <w:t xml:space="preserve"> project 1 fixes.  As things stand though, we couldn’t have done too many things differently</w:t>
+      </w:r>
+      <w:r>
+        <w:t>—except for thoroughly testing our program even after seemingly small changes</w:t>
+      </w:r>
+      <w:r>
+        <w:t>.  We had to use the same languages we we’re given.  This makes sense, in the real world this is how engineers will do their work.  Honestly, it felt like programming inside a box but not a one of us would complain about that.  T</w:t>
       </w:r>
       <w:bookmarkStart w:id="0" w:name="_GoBack"/>
       <w:bookmarkEnd w:id="0"/>
-    </w:p>
-    <w:p>
-      <w:r>
-        <w:t>What we would have done differently:</w:t>
-      </w:r>
-    </w:p>
-    <w:p>
-      <w:r>
-        <w:tab/>
-        <w:t xml:space="preserve">Where do we begin?  I think it was best said by Mike Tyson, </w:t>
-      </w:r>
-      <w:r>
-        <w:t>"Everybody has a plan until they get punched in the mouth."</w:t>
-      </w:r>
-      <w:r>
-        <w:t xml:space="preserve">  Upon seeing this project, any plans we had vanished in an instant.</w:t>
-      </w:r>
-      <w:r>
-        <w:t xml:space="preserve">  We got hit hard by this project and honestly had a lot to do.  Little time could be devoted to additions.  Perhaps, </w:t>
-      </w:r>
-      <w:r>
-        <w:lastRenderedPageBreak/>
-        <w:t>things could have been planned out differently and we could have split focus between team members further.  We could have split out the back-end and front-end further by having one person focus on</w:t>
-      </w:r>
-      <w:r>
-        <w:t xml:space="preserve"> project 2</w:t>
-      </w:r>
-      <w:r>
-        <w:t xml:space="preserve"> additions and one person focus on</w:t>
-      </w:r>
-      <w:r>
-        <w:t xml:space="preserve"> project 1 fixes.  As things stand though, we couldn’t have done too many things differently.  We had to use the same languages we we’re given.  This makes sense, in the real world this is how engineers will do their work.  Honestly, it felt like programming inside a box but not a one of us would complain about that.  This was a fantastic learning experience and a lesson in what makes a project high quality and what it takes to be a proper engineer.</w:t>
+      <w:r>
+        <w:t>his was a fantastic learning experience and a lesson in what makes a project high quality and what it takes to be a proper engineer.</w:t>
       </w:r>
     </w:p>
     <w:p/>

</xml_diff>

<commit_message>
Added relavent information and updated the write up, just needs editing now.  Added my new minesweeper play folder to the gitignore.
</commit_message>
<xml_diff>
--- a/Documentation/RetrospectiveWriteUpAndWorksCitedProject2.docx
+++ b/Documentation/RetrospectiveWriteUpAndWorksCitedProject2.docx
@@ -1,6 +1,6 @@
 
 <file path=word/document.xml><?xml version="1.0" encoding="utf-8"?>
-<w:document xmlns:wpc="http://schemas.microsoft.com/office/word/2010/wordprocessingCanvas" xmlns:cx="http://schemas.microsoft.com/office/drawing/2014/chartex" xmlns:cx1="http://schemas.microsoft.com/office/drawing/2015/9/8/chartex" xmlns:cx2="http://schemas.microsoft.com/office/drawing/2015/10/21/chartex" xmlns:cx3="http://schemas.microsoft.com/office/drawing/2016/5/9/chartex" xmlns:cx4="http://schemas.microsoft.com/office/drawing/2016/5/10/chartex" xmlns:cx5="http://schemas.microsoft.com/office/drawing/2016/5/11/chartex" xmlns:cx6="http://schemas.microsoft.com/office/drawing/2016/5/12/chartex" xmlns:cx7="http://schemas.microsoft.com/office/drawing/2016/5/13/chartex" xmlns:cx8="http://schemas.microsoft.com/office/drawing/2016/5/14/chartex" xmlns:mc="http://schemas.openxmlformats.org/markup-compatibility/2006" xmlns:aink="http://schemas.microsoft.com/office/drawing/2016/ink" xmlns:am3d="http://schemas.microsoft.com/office/drawing/2017/model3d" xmlns:o="urn:schemas-microsoft-com:office:office" xmlns:r="http://schemas.openxmlformats.org/officeDocument/2006/relationships" xmlns:m="http://schemas.openxmlformats.org/officeDocument/2006/math" xmlns:v="urn:schemas-microsoft-com:vml" xmlns:wp14="http://schemas.microsoft.com/office/word/2010/wordprocessingDrawing" xmlns:wp="http://schemas.openxmlformats.org/drawingml/2006/wordprocessingDrawing" xmlns:w10="urn:schemas-microsoft-com:office:word" xmlns:w="http://schemas.openxmlformats.org/wordprocessingml/2006/main" xmlns:w14="http://schemas.microsoft.com/office/word/2010/wordml" xmlns:w15="http://schemas.microsoft.com/office/word/2012/wordml" xmlns:w16cid="http://schemas.microsoft.com/office/word/2016/wordml/cid" xmlns:w16se="http://schemas.microsoft.com/office/word/2015/wordml/symex" xmlns:wpg="http://schemas.microsoft.com/office/word/2010/wordprocessingGroup" xmlns:wpi="http://schemas.microsoft.com/office/word/2010/wordprocessingInk" xmlns:wne="http://schemas.microsoft.com/office/word/2006/wordml" xmlns:wps="http://schemas.microsoft.com/office/word/2010/wordprocessingShape" mc:Ignorable="w14 w15 w16se w16cid wp14">
+<w:document xmlns:wpc="http://schemas.microsoft.com/office/word/2010/wordprocessingCanvas" xmlns:mc="http://schemas.openxmlformats.org/markup-compatibility/2006" xmlns:o="urn:schemas-microsoft-com:office:office" xmlns:r="http://schemas.openxmlformats.org/officeDocument/2006/relationships" xmlns:m="http://schemas.openxmlformats.org/officeDocument/2006/math" xmlns:v="urn:schemas-microsoft-com:vml" xmlns:wp14="http://schemas.microsoft.com/office/word/2010/wordprocessingDrawing" xmlns:wp="http://schemas.openxmlformats.org/drawingml/2006/wordprocessingDrawing" xmlns:w10="urn:schemas-microsoft-com:office:word" xmlns:w="http://schemas.openxmlformats.org/wordprocessingml/2006/main" xmlns:w14="http://schemas.microsoft.com/office/word/2010/wordml" xmlns:w15="http://schemas.microsoft.com/office/word/2012/wordml" xmlns:wpg="http://schemas.microsoft.com/office/word/2010/wordprocessingGroup" xmlns:wpi="http://schemas.microsoft.com/office/word/2010/wordprocessingInk" xmlns:wne="http://schemas.microsoft.com/office/word/2006/wordml" xmlns:wps="http://schemas.microsoft.com/office/word/2010/wordprocessingShape" mc:Ignorable="w14 w15 wp14">
   <w:body>
     <w:p>
       <w:r>
@@ -152,15 +152,7 @@
         <w:t xml:space="preserve"> to Visual Studio via the installer, created a new</w:t>
       </w:r>
       <w:r>
-        <w:t xml:space="preserve"> Windows Forms App, and added </w:t>
-      </w:r>
-      <w:proofErr w:type="gramStart"/>
-      <w:r>
-        <w:t>all of</w:t>
-      </w:r>
-      <w:proofErr w:type="gramEnd"/>
-      <w:r>
-        <w:t xml:space="preserve"> the .</w:t>
+        <w:t xml:space="preserve"> Windows Forms App, and added all of the .</w:t>
       </w:r>
       <w:proofErr w:type="spellStart"/>
       <w:r>
@@ -378,6 +370,14 @@
       </w:r>
     </w:p>
     <w:p>
+      <w:pPr>
+        <w:ind w:firstLine="720"/>
+      </w:pPr>
+      <w:r>
+        <w:t>The last meeting took place on 3/18/19 with all group members present, from 9:00 am to 9:50 am.  During this meeting we discussed final documentation and finishing touches to the product and what would need to be ready to be demoed.  It was decided that the program was solid and ready to go (it wasn’t without bugs that we didn’t notice however, more on that later) and the documentation left over would be finished before the documentation cut off.</w:t>
+      </w:r>
+    </w:p>
+    <w:p>
       <w:r>
         <w:t>Workload Split:</w:t>
       </w:r>
@@ -563,14 +563,21 @@
         <w:t>being the primary writer of the retrospective write up</w:t>
       </w:r>
       <w:r>
+        <w:t xml:space="preserve"> (so </w:t>
+      </w:r>
+      <w:proofErr w:type="gramStart"/>
+      <w:r>
+        <w:t>meta</w:t>
+      </w:r>
+      <w:proofErr w:type="gramEnd"/>
+      <w:r>
+        <w:t>)</w:t>
+      </w:r>
+      <w:r>
         <w:t>.  Upon opening the GUI/front end elements of the project in Visual Basic, Jeff’s interests were p</w:t>
       </w:r>
       <w:r>
-        <w:t xml:space="preserve">iqued.  Thus, his efforts were focused on this portion of the code.  Specifically, changing around variables to work in the front end communication with the back end, implementation of the help </w:t>
-      </w:r>
-      <w:r>
-        <w:lastRenderedPageBreak/>
-        <w:t>button/GUI of the help screen for how to play, cheat mode through the front end, a reset function for starting a new game, changing the win and loss screens, and a play again button.</w:t>
+        <w:t>iqued.  Thus, his efforts were focused on this portion of the code.  Specifically, changing around variables to work in the front end communication with the back end, implementation of the help button/GUI of the help screen for how to play, cheat mode through the front end, a reset function for starting a new game, changing the win and loss screens, and a play again button.</w:t>
       </w:r>
       <w:r>
         <w:t xml:space="preserve"> </w:t>
@@ -766,7 +773,11 @@
       </w:r>
       <w:proofErr w:type="spellEnd"/>
       <w:r>
-        <w:t xml:space="preserve"> so it was unlikely they didn’t include the files.  This meant we needed to find a way to open the files.  This was a few days of frustration, lots of questions, and eventually the realization that we needed to install Visual Studio and add-ons for it.  Now, we would expect this sort of thing to have been documented but alas our dig through the previous group’s documentation did not provide any insight.  The only mention of the GUI interface came as what they said they used, VBA.  Visual Basic for Applications, as we would discover it is called, is a type of project within Visual Studio and only Visual Studio as it seems.  For a period of time, we thought we might not be able to complete the project at all but as stated we persevered.  Finally we could open the GUI portion of the code and get a look at the Visual Basic within.  This immediately led to the next challenge.</w:t>
+        <w:t xml:space="preserve"> so it was unlikely they didn’t include the files.  This meant we needed to find a way to open the files.  This was a few days of frustration, lots of questions, and eventually the realization that we needed to install Visual Studio and add-ons for it.  Now, we would expect this sort of thing to have been documented but alas our dig through the previous group’s documentation did not provide any insight.  The only mention of the GUI interface came as what they said they used, VBA.  Visual Basic for Applications, as we would discover it is called, is a type of project within Visual Studio and only Visual Studio as it seems.  For a period of time, we thought we might not be able to complete the project at all but as stated we persevered.  Finally we </w:t>
+      </w:r>
+      <w:r>
+        <w:lastRenderedPageBreak/>
+        <w:t>could open the GUI portion of the code and get a look at the Visual Basic within.  This immediately led to the next challenge.</w:t>
       </w:r>
     </w:p>
     <w:p>
@@ -774,43 +785,104 @@
         <w:ind w:firstLine="720"/>
       </w:pPr>
       <w:r>
-        <w:t xml:space="preserve">Upon first glance at the code, we suspected something must have gone wrong.  A 6000+ line of code file doesn’t make any sense at all.  However, after reading the previous group’s documentation, we soon realized that this was no mistake and in fact it was quite intentional.  This was only one file though. </w:t>
-      </w:r>
+        <w:t>Upon first glance at the code, we suspected something must have gone wrong.  A 6000+ line of code file doesn’t make any sense at all.  However, after reading the previous group’s documentation, we soon realized that this was no mistake and in fact it was quite intentional.  This was only one file though. A .</w:t>
+      </w:r>
+      <w:proofErr w:type="spellStart"/>
+      <w:r>
+        <w:t>designer.vb</w:t>
+      </w:r>
+      <w:proofErr w:type="spellEnd"/>
+      <w:r>
+        <w:t xml:space="preserve"> file to be exact.  Further googling revealed that these are auto-generated files that are created only after the user declares elements on a Windows Form.  Of course, we then opened up the Windows Form to see what exactly was going on that would require auto-generation of 6000+ lines of code.  This contained not just one challenge but two!  The windows form revealed that to construct their minesweeper board, they had created 100 individual buttons.  Those 100 individual buttons were arranged into a 10 by 10 grid but each button had its own click events, features, attributes, and friend functions for access outside of its class.  Not only did this mean we had a lot of reused code, we also had a product </w:t>
+      </w:r>
+      <w:r>
+        <w:t>that was in no way extensible.  This however, was not the second challenge.  That was the fact that the board itself was not resizable.  The user was stuck with a 10 by 10 grid, no option.  This was not a minimally viable solution in any way.  Overcoming these two challenges was simple enough luckily.  The 100 reused buttons were placed inside a sub function and a nested for loop iterating over rows and columns provided a grid that could change size easily enough and turned 6000+ lines over two files into a single file under 150 lines of code.   All that was required then was to make text boxes to ask the used for</w:t>
+      </w:r>
+      <w:r>
+        <w:t xml:space="preserve"> a number of rows and columns.</w:t>
+      </w:r>
+    </w:p>
+    <w:p>
+      <w:pPr>
+        <w:ind w:firstLine="720"/>
+      </w:pPr>
+      <w:r>
+        <w:t>Mentioned above is the issue of realizing elements were missing from project 1.  The non-adjustable rows and columns were discussed but other issues were present resulting in a non-minimally viable product.  There were no instructions on how to play, minimal modularity, and plenty of bugs that needed squashed before we could even begin to think abo</w:t>
+      </w:r>
+      <w:r>
+        <w:t>ut requirements for project 2.  Covering the how to play was simple enough after figuring out how to use Windows Forms properly.  The large part was refactoring the code.  The work was a simple but very tedious and not exclusive to either the C++ back-end or the Visual Basic front-end.  Both sides had significant code reworks resulting in many parts of the project working without crashing and without significant slowdown.  Thus, some of the bugs had been eliminated simply by refactoring the code however some others were still present.  Mostly, these stemmed from the front-end and back-en</w:t>
+      </w:r>
+      <w:r>
+        <w:t>d communication since C++ was working too fast for Visual Basic.  We fixed most of this by inserting intentional delays into the code.</w:t>
+      </w:r>
+    </w:p>
+    <w:p>
+      <w:pPr>
+        <w:ind w:firstLine="720"/>
+      </w:pPr>
+      <w:r>
+        <w:t>Lastly, I have already mentioned multiple times that the rows and columns were not adjustable in the previous project.  Indeed we did fix this issue in both the front end and back end.  We made the rows an</w:t>
+      </w:r>
+      <w:r>
+        <w:t>d columns adjustable.  This works by allowing the user to put the desired rows and columns into a text box.  The value is then passed to the C++ back</w:t>
+      </w:r>
+      <w:r>
+        <w:t>end.  This is all well and good</w:t>
+      </w:r>
+      <w:r>
+        <w:t xml:space="preserve"> </w:t>
+      </w:r>
+      <w:r>
+        <w:t>however</w:t>
+      </w:r>
+      <w:r>
+        <w:t xml:space="preserve">, we caught an issue </w:t>
+      </w:r>
+      <w:r>
+        <w:t xml:space="preserve">with the row value being passed to the backend.  While patching memory leaks in the C++ code, </w:t>
+      </w:r>
+      <w:proofErr w:type="gramStart"/>
+      <w:r>
+        <w:t>a for</w:t>
+      </w:r>
+      <w:proofErr w:type="gramEnd"/>
+      <w:r>
+        <w:t xml:space="preserve"> loop was created that would delete an array of pointers.  This garbage collection was necessary to fix issues that were inherited in the project.  To keep things streamlined, we kept Team Rocket’s format of the pointers getting allocated memory and placed into an array.  The problem is that the value for the upper limit of </w:t>
+      </w:r>
+      <w:proofErr w:type="gramStart"/>
+      <w:r>
+        <w:t>the for</w:t>
+      </w:r>
+      <w:proofErr w:type="gramEnd"/>
+      <w:r>
+        <w:t xml:space="preserve"> loop was set to </w:t>
+      </w:r>
+      <w:proofErr w:type="spellStart"/>
+      <w:r>
+        <w:t>m_row_size</w:t>
+      </w:r>
+      <w:proofErr w:type="spellEnd"/>
+      <w:r>
+        <w:t xml:space="preserve">, which is by default 10.  This means that any </w:t>
+      </w:r>
+      <w:r>
+        <w:t xml:space="preserve">time the user requests more than 10 rows, </w:t>
+      </w:r>
+      <w:proofErr w:type="gramStart"/>
+      <w:r>
+        <w:t>the for</w:t>
+      </w:r>
+      <w:proofErr w:type="gramEnd"/>
+      <w:r>
+        <w:t xml:space="preserve"> loop goes out of bounds and thus crashes the C++ backend.  This clearly causes the GUI to throw an exception and crash as well.  This is a major bug that we failed to notice before the code freeze.  This will haunt all of us for a long time and not being able to fix this is like having an itch we can never scratch.</w:t>
+      </w:r>
+      <w:r>
+        <w:t xml:space="preserve"> </w:t>
+      </w:r>
+    </w:p>
+    <w:p>
       <w:r>
         <w:lastRenderedPageBreak/>
-        <w:t>A .</w:t>
-      </w:r>
-      <w:proofErr w:type="spellStart"/>
-      <w:r>
-        <w:t>designer.vb</w:t>
-      </w:r>
-      <w:proofErr w:type="spellEnd"/>
-      <w:r>
-        <w:t xml:space="preserve"> file to be exact.  Further googling revealed that these are auto-generated files that are created only after the user declares elements on a Windows Form.  Of course, we then opened up the Windows Form to see what exactly was going on that would require auto-generation of 6000+ lines of code.  This contained not just one challenge but two!  The windows form revealed that to construct their minesweeper board, they had created 100 individual buttons.  Those 100 individual buttons were arranged into a 10 by 10 grid but each button had its own click events, features, attributes, and friend functions for access outside of its class.  Not only did this mean we had a lot of reused code, we also had a product </w:t>
-      </w:r>
-      <w:r>
-        <w:t>that was in no way extensible.  This however, was not the second challenge.  That was the fact that the board itself was not resizable.  The user was stuck with a 10 by 10 grid, no option.  This was not a minimally viable solution in any way.  Overcoming these two challenges was simple enough luckily.  The 100 reused buttons were placed inside a sub function and a nested for loop iterating over rows and columns provided a grid that could change size easily enough and turned 6000+ lines over two files into a single file under 150 lines of code.   All that was required then was to make text boxes to ask the used for</w:t>
-      </w:r>
-      <w:r>
-        <w:t xml:space="preserve"> a number of rows and columns.</w:t>
-      </w:r>
-    </w:p>
-    <w:p>
-      <w:pPr>
-        <w:ind w:firstLine="720"/>
-      </w:pPr>
-      <w:r>
-        <w:t>Mentioned above is the issue of realizing elements were missing from project 1.  The non-adjustable rows and columns were discussed but other issues were present resulting in a non-minimally viable product.  There were no instructions on how to play, minimal modularity, and plenty of bugs that needed squashed before we could even begin to think abo</w:t>
-      </w:r>
-      <w:r>
-        <w:t>ut requirements for project 2.  Covering the how to play was simple enough after figuring out how to use Windows Forms properly.  The large part was refactoring the code.  The work was a simple but very tedious and not exclusive to either the C++ back-end or the Visual Basic front-end.  Both sides had significant code reworks resulting in many parts of the project working without crashing and without significant slowdown.  Thus, some of the bugs had been eliminated simply by refactoring the code however some others were still present.  Mostly, these stemmed from the front-end and back-en</w:t>
-      </w:r>
-      <w:r>
-        <w:t>d communication since C++ was working too fast for Visual Basic.  We fixed most of this by inserting intentional delays into the code.</w:t>
-      </w:r>
-    </w:p>
-    <w:p>
-      <w:r>
         <w:t>Features that didn’t make the final product:</w:t>
       </w:r>
     </w:p>
@@ -833,17 +905,35 @@
       <w:r>
         <w:t>.</w:t>
       </w:r>
-    </w:p>
-    <w:p>
-      <w:r>
-        <w:tab/>
-        <w:t>Things we don’t include go here.</w:t>
-      </w:r>
       <w:bookmarkStart w:id="0" w:name="_GoBack"/>
       <w:bookmarkEnd w:id="0"/>
     </w:p>
     <w:p>
       <w:r>
+        <w:tab/>
+        <w:t>I have mentioned some minor quirks with Visual Basic previously, and we discussed adding some features specifically to help the stability of the front end.  The front end does have a small issue but it would be hard to classify it as a bug.  The communication errors I mentioned between the front end and the back end of the project can cause issues.  Simply stated, clicking extremely quickly will tend to crash the front end due to communication being broken between the front end and the back end.  This however is, in theory, possible to fix.  If a queue was added to the code to hold click events from being registered within a certain time frame, the error could potentially be solved because</w:t>
+      </w:r>
+      <w:r>
+        <w:t>,</w:t>
+      </w:r>
+      <w:r>
+        <w:t xml:space="preserve"> despite incessant click by the user</w:t>
+      </w:r>
+      <w:r>
+        <w:t xml:space="preserve">, no clicks could be registered before the last click event was sent and processed by the back end.  As stated, in theory this would have fixed this clicking issue but the possible bug was hard to reproduce and unless some </w:t>
+      </w:r>
+      <w:r>
+        <w:rPr>
+          <w:i/>
+        </w:rPr>
+        <w:t>really</w:t>
+      </w:r>
+      <w:r>
+        <w:t xml:space="preserve"> wanted to click that fast it shouldn’t be a problem.  We decided against adding this queue to code due to the already seemingly fragile nature of VB, time constraints, the fact that it might not even be a bug, and the possibility it didn’t even work.</w:t>
+      </w:r>
+    </w:p>
+    <w:p>
+      <w:r>
         <w:t>What we would have done differently:</w:t>
       </w:r>
     </w:p>
@@ -859,20 +949,75 @@
         <w:t xml:space="preserve">  Upon seeing this project, any plans we had vanished in an instant.</w:t>
       </w:r>
       <w:r>
-        <w:t xml:space="preserve">  We got hit hard by this project and honestly had a lot to do.  Little time could be devoted to additions.  Perhaps, </w:t>
+        <w:t xml:space="preserve">  We got hit hard by this project and honestly had a lot to do.</w:t>
+      </w:r>
+      <w:r>
+        <w:t xml:space="preserve">  Let’s have a discussion of things we did do and things we didn’t do</w:t>
+      </w:r>
+      <w:r>
+        <w:t>,</w:t>
+      </w:r>
+      <w:r>
+        <w:t xml:space="preserve"> both of which most definitely should have been done differently.</w:t>
+      </w:r>
+    </w:p>
+    <w:p>
+      <w:pPr>
+        <w:ind w:firstLine="720"/>
+      </w:pPr>
+      <w:r>
+        <w:t>To begin, l</w:t>
+      </w:r>
+      <w:r>
+        <w:t>ittle time could be devoted to additions.  Perhaps, things could have been planned out differently and we could have split focus between team members further.  We could have split out the back-end and front-end further by having one person focus on</w:t>
+      </w:r>
+      <w:r>
+        <w:t xml:space="preserve"> project 2</w:t>
+      </w:r>
+      <w:r>
+        <w:t xml:space="preserve"> additions and one person focus on</w:t>
+      </w:r>
+      <w:r>
+        <w:t xml:space="preserve"> project 1 fixes.</w:t>
+      </w:r>
+      <w:r>
+        <w:t xml:space="preserve">  Judging by the major oversight in the rows bug, we should have done something differently that we didn’t do.  This can be pinned down to nearly the same mistakes as in project 1.  Not enough testing of the code, not enough of a serious approach to the scrum on a daily basi</w:t>
+      </w:r>
+      <w:r>
+        <w:t>s, not enough focus on agile development philosophy, and a lack of roles within the group.  These lessons we’ve learned from class that we failed to put to use were our downfall and ultimately, assuming this really is a company, we failed to deliver the promised product as desired to the customer.</w:t>
+      </w:r>
+      <w:r>
+        <w:t xml:space="preserve">  So in the end, w</w:t>
+      </w:r>
+      <w:r>
+        <w:t>e didn’t learn from our mistakes or be proper software engineers.</w:t>
+      </w:r>
+      <w:r>
+        <w:t xml:space="preserve">  We did deliver a product but 95% of what the customer wanted isn’t a shippable product at all.</w:t>
+      </w:r>
+    </w:p>
+    <w:p>
+      <w:pPr>
+        <w:ind w:firstLine="720"/>
+      </w:pPr>
+      <w:r>
+        <w:t>As things stand though, we couldn’t have done too many things differently.</w:t>
+      </w:r>
+      <w:r>
+        <w:t xml:space="preserve">  Development of the product led us down a fairly narrow path.</w:t>
+      </w:r>
+      <w:r>
+        <w:t xml:space="preserve">  We had to use the same languages we we’re given.  This </w:t>
       </w:r>
       <w:r>
         <w:lastRenderedPageBreak/>
-        <w:t>things could have been planned out differently and we could have split focus between team members further.  We could have split out the back-end and front-end further by having one person focus on</w:t>
-      </w:r>
-      <w:r>
-        <w:t xml:space="preserve"> project 2</w:t>
-      </w:r>
-      <w:r>
-        <w:t xml:space="preserve"> additions and one person focus on</w:t>
-      </w:r>
-      <w:r>
-        <w:t xml:space="preserve"> project 1 fixes.  As things stand though, we couldn’t have done too many things differently.  We had to use the same languages we we’re given.  This makes sense, in the real world this is how engineers will do their work.  Honestly, it felt like programming inside a box but not a one of us would complain about that.  This was a fantastic learning experience and a lesson in what makes a project high quality and what it takes to be a proper engineer.</w:t>
+        <w:t>makes sense, in the real world this is how engineers will do their work.  Honestly, it felt like programming inside a box but not a one of us would complain about that.  This was a fantastic learning experience and a lesson in what makes a project high quality and what it takes to be a proper engineer.</w:t>
+      </w:r>
+      <w:r>
+        <w:t xml:space="preserve">  We can say we took the given product and expand it to something workable</w:t>
+      </w:r>
+      <w:r>
+        <w:t xml:space="preserve">, flawed, but the experience gained and lessons learned will be invaluable.  </w:t>
       </w:r>
     </w:p>
     <w:p/>
@@ -906,7 +1051,7 @@
 </file>
 
 <file path=word/endnotes.xml><?xml version="1.0" encoding="utf-8"?>
-<w:endnotes xmlns:wpc="http://schemas.microsoft.com/office/word/2010/wordprocessingCanvas" xmlns:cx="http://schemas.microsoft.com/office/drawing/2014/chartex" xmlns:cx1="http://schemas.microsoft.com/office/drawing/2015/9/8/chartex" xmlns:cx2="http://schemas.microsoft.com/office/drawing/2015/10/21/chartex" xmlns:cx3="http://schemas.microsoft.com/office/drawing/2016/5/9/chartex" xmlns:cx4="http://schemas.microsoft.com/office/drawing/2016/5/10/chartex" xmlns:cx5="http://schemas.microsoft.com/office/drawing/2016/5/11/chartex" xmlns:cx6="http://schemas.microsoft.com/office/drawing/2016/5/12/chartex" xmlns:cx7="http://schemas.microsoft.com/office/drawing/2016/5/13/chartex" xmlns:cx8="http://schemas.microsoft.com/office/drawing/2016/5/14/chartex" xmlns:mc="http://schemas.openxmlformats.org/markup-compatibility/2006" xmlns:aink="http://schemas.microsoft.com/office/drawing/2016/ink" xmlns:am3d="http://schemas.microsoft.com/office/drawing/2017/model3d" xmlns:o="urn:schemas-microsoft-com:office:office" xmlns:r="http://schemas.openxmlformats.org/officeDocument/2006/relationships" xmlns:m="http://schemas.openxmlformats.org/officeDocument/2006/math" xmlns:v="urn:schemas-microsoft-com:vml" xmlns:wp14="http://schemas.microsoft.com/office/word/2010/wordprocessingDrawing" xmlns:wp="http://schemas.openxmlformats.org/drawingml/2006/wordprocessingDrawing" xmlns:w10="urn:schemas-microsoft-com:office:word" xmlns:w="http://schemas.openxmlformats.org/wordprocessingml/2006/main" xmlns:w14="http://schemas.microsoft.com/office/word/2010/wordml" xmlns:w15="http://schemas.microsoft.com/office/word/2012/wordml" xmlns:w16cid="http://schemas.microsoft.com/office/word/2016/wordml/cid" xmlns:w16se="http://schemas.microsoft.com/office/word/2015/wordml/symex" xmlns:wpg="http://schemas.microsoft.com/office/word/2010/wordprocessingGroup" xmlns:wpi="http://schemas.microsoft.com/office/word/2010/wordprocessingInk" xmlns:wne="http://schemas.microsoft.com/office/word/2006/wordml" xmlns:wps="http://schemas.microsoft.com/office/word/2010/wordprocessingShape" mc:Ignorable="w14 w15 w16se w16cid wp14">
+<w:endnotes xmlns:wpc="http://schemas.microsoft.com/office/word/2010/wordprocessingCanvas" xmlns:mc="http://schemas.openxmlformats.org/markup-compatibility/2006" xmlns:o="urn:schemas-microsoft-com:office:office" xmlns:r="http://schemas.openxmlformats.org/officeDocument/2006/relationships" xmlns:m="http://schemas.openxmlformats.org/officeDocument/2006/math" xmlns:v="urn:schemas-microsoft-com:vml" xmlns:wp14="http://schemas.microsoft.com/office/word/2010/wordprocessingDrawing" xmlns:wp="http://schemas.openxmlformats.org/drawingml/2006/wordprocessingDrawing" xmlns:w10="urn:schemas-microsoft-com:office:word" xmlns:w="http://schemas.openxmlformats.org/wordprocessingml/2006/main" xmlns:w14="http://schemas.microsoft.com/office/word/2010/wordml" xmlns:w15="http://schemas.microsoft.com/office/word/2012/wordml" xmlns:wpg="http://schemas.microsoft.com/office/word/2010/wordprocessingGroup" xmlns:wpi="http://schemas.microsoft.com/office/word/2010/wordprocessingInk" xmlns:wne="http://schemas.microsoft.com/office/word/2006/wordml" xmlns:wps="http://schemas.microsoft.com/office/word/2010/wordprocessingShape" mc:Ignorable="w14 w15 wp14">
   <w:endnote w:type="separator" w:id="-1">
     <w:p>
       <w:pPr>
@@ -931,7 +1076,7 @@
 </file>
 
 <file path=word/footnotes.xml><?xml version="1.0" encoding="utf-8"?>
-<w:footnotes xmlns:wpc="http://schemas.microsoft.com/office/word/2010/wordprocessingCanvas" xmlns:cx="http://schemas.microsoft.com/office/drawing/2014/chartex" xmlns:cx1="http://schemas.microsoft.com/office/drawing/2015/9/8/chartex" xmlns:cx2="http://schemas.microsoft.com/office/drawing/2015/10/21/chartex" xmlns:cx3="http://schemas.microsoft.com/office/drawing/2016/5/9/chartex" xmlns:cx4="http://schemas.microsoft.com/office/drawing/2016/5/10/chartex" xmlns:cx5="http://schemas.microsoft.com/office/drawing/2016/5/11/chartex" xmlns:cx6="http://schemas.microsoft.com/office/drawing/2016/5/12/chartex" xmlns:cx7="http://schemas.microsoft.com/office/drawing/2016/5/13/chartex" xmlns:cx8="http://schemas.microsoft.com/office/drawing/2016/5/14/chartex" xmlns:mc="http://schemas.openxmlformats.org/markup-compatibility/2006" xmlns:aink="http://schemas.microsoft.com/office/drawing/2016/ink" xmlns:am3d="http://schemas.microsoft.com/office/drawing/2017/model3d" xmlns:o="urn:schemas-microsoft-com:office:office" xmlns:r="http://schemas.openxmlformats.org/officeDocument/2006/relationships" xmlns:m="http://schemas.openxmlformats.org/officeDocument/2006/math" xmlns:v="urn:schemas-microsoft-com:vml" xmlns:wp14="http://schemas.microsoft.com/office/word/2010/wordprocessingDrawing" xmlns:wp="http://schemas.openxmlformats.org/drawingml/2006/wordprocessingDrawing" xmlns:w10="urn:schemas-microsoft-com:office:word" xmlns:w="http://schemas.openxmlformats.org/wordprocessingml/2006/main" xmlns:w14="http://schemas.microsoft.com/office/word/2010/wordml" xmlns:w15="http://schemas.microsoft.com/office/word/2012/wordml" xmlns:w16cid="http://schemas.microsoft.com/office/word/2016/wordml/cid" xmlns:w16se="http://schemas.microsoft.com/office/word/2015/wordml/symex" xmlns:wpg="http://schemas.microsoft.com/office/word/2010/wordprocessingGroup" xmlns:wpi="http://schemas.microsoft.com/office/word/2010/wordprocessingInk" xmlns:wne="http://schemas.microsoft.com/office/word/2006/wordml" xmlns:wps="http://schemas.microsoft.com/office/word/2010/wordprocessingShape" mc:Ignorable="w14 w15 w16se w16cid wp14">
+<w:footnotes xmlns:wpc="http://schemas.microsoft.com/office/word/2010/wordprocessingCanvas" xmlns:mc="http://schemas.openxmlformats.org/markup-compatibility/2006" xmlns:o="urn:schemas-microsoft-com:office:office" xmlns:r="http://schemas.openxmlformats.org/officeDocument/2006/relationships" xmlns:m="http://schemas.openxmlformats.org/officeDocument/2006/math" xmlns:v="urn:schemas-microsoft-com:vml" xmlns:wp14="http://schemas.microsoft.com/office/word/2010/wordprocessingDrawing" xmlns:wp="http://schemas.openxmlformats.org/drawingml/2006/wordprocessingDrawing" xmlns:w10="urn:schemas-microsoft-com:office:word" xmlns:w="http://schemas.openxmlformats.org/wordprocessingml/2006/main" xmlns:w14="http://schemas.microsoft.com/office/word/2010/wordml" xmlns:w15="http://schemas.microsoft.com/office/word/2012/wordml" xmlns:wpg="http://schemas.microsoft.com/office/word/2010/wordprocessingGroup" xmlns:wpi="http://schemas.microsoft.com/office/word/2010/wordprocessingInk" xmlns:wne="http://schemas.microsoft.com/office/word/2006/wordml" xmlns:wps="http://schemas.microsoft.com/office/word/2010/wordprocessingShape" mc:Ignorable="w14 w15 wp14">
   <w:footnote w:type="separator" w:id="-1">
     <w:p>
       <w:pPr>
@@ -956,7 +1101,7 @@
 </file>
 
 <file path=word/header1.xml><?xml version="1.0" encoding="utf-8"?>
-<w:hdr xmlns:wpc="http://schemas.microsoft.com/office/word/2010/wordprocessingCanvas" xmlns:cx="http://schemas.microsoft.com/office/drawing/2014/chartex" xmlns:cx1="http://schemas.microsoft.com/office/drawing/2015/9/8/chartex" xmlns:cx2="http://schemas.microsoft.com/office/drawing/2015/10/21/chartex" xmlns:cx3="http://schemas.microsoft.com/office/drawing/2016/5/9/chartex" xmlns:cx4="http://schemas.microsoft.com/office/drawing/2016/5/10/chartex" xmlns:cx5="http://schemas.microsoft.com/office/drawing/2016/5/11/chartex" xmlns:cx6="http://schemas.microsoft.com/office/drawing/2016/5/12/chartex" xmlns:cx7="http://schemas.microsoft.com/office/drawing/2016/5/13/chartex" xmlns:cx8="http://schemas.microsoft.com/office/drawing/2016/5/14/chartex" xmlns:mc="http://schemas.openxmlformats.org/markup-compatibility/2006" xmlns:aink="http://schemas.microsoft.com/office/drawing/2016/ink" xmlns:am3d="http://schemas.microsoft.com/office/drawing/2017/model3d" xmlns:o="urn:schemas-microsoft-com:office:office" xmlns:r="http://schemas.openxmlformats.org/officeDocument/2006/relationships" xmlns:m="http://schemas.openxmlformats.org/officeDocument/2006/math" xmlns:v="urn:schemas-microsoft-com:vml" xmlns:wp14="http://schemas.microsoft.com/office/word/2010/wordprocessingDrawing" xmlns:wp="http://schemas.openxmlformats.org/drawingml/2006/wordprocessingDrawing" xmlns:w10="urn:schemas-microsoft-com:office:word" xmlns:w="http://schemas.openxmlformats.org/wordprocessingml/2006/main" xmlns:w14="http://schemas.microsoft.com/office/word/2010/wordml" xmlns:w15="http://schemas.microsoft.com/office/word/2012/wordml" xmlns:w16cid="http://schemas.microsoft.com/office/word/2016/wordml/cid" xmlns:w16se="http://schemas.microsoft.com/office/word/2015/wordml/symex" xmlns:wpg="http://schemas.microsoft.com/office/word/2010/wordprocessingGroup" xmlns:wpi="http://schemas.microsoft.com/office/word/2010/wordprocessingInk" xmlns:wne="http://schemas.microsoft.com/office/word/2006/wordml" xmlns:wps="http://schemas.microsoft.com/office/word/2010/wordprocessingShape" mc:Ignorable="w14 w15 w16se w16cid wp14">
+<w:hdr xmlns:wpc="http://schemas.microsoft.com/office/word/2010/wordprocessingCanvas" xmlns:mc="http://schemas.openxmlformats.org/markup-compatibility/2006" xmlns:o="urn:schemas-microsoft-com:office:office" xmlns:r="http://schemas.openxmlformats.org/officeDocument/2006/relationships" xmlns:m="http://schemas.openxmlformats.org/officeDocument/2006/math" xmlns:v="urn:schemas-microsoft-com:vml" xmlns:wp14="http://schemas.microsoft.com/office/word/2010/wordprocessingDrawing" xmlns:wp="http://schemas.openxmlformats.org/drawingml/2006/wordprocessingDrawing" xmlns:w10="urn:schemas-microsoft-com:office:word" xmlns:w="http://schemas.openxmlformats.org/wordprocessingml/2006/main" xmlns:w14="http://schemas.microsoft.com/office/word/2010/wordml" xmlns:w15="http://schemas.microsoft.com/office/word/2012/wordml" xmlns:wpg="http://schemas.microsoft.com/office/word/2010/wordprocessingGroup" xmlns:wpi="http://schemas.microsoft.com/office/word/2010/wordprocessingInk" xmlns:wne="http://schemas.microsoft.com/office/word/2006/wordml" xmlns:wps="http://schemas.microsoft.com/office/word/2010/wordprocessingShape" mc:Ignorable="w14 w15 wp14">
   <w:p>
     <w:pPr>
       <w:pStyle w:val="Header"/>
@@ -1044,7 +1189,7 @@
             </wp:anchor>
           </w:drawing>
         </mc:Choice>
-        <mc:Fallback>
+        <mc:Fallback xmlns:w16se="http://schemas.microsoft.com/office/word/2015/wordml/symex" xmlns:w16cid="http://schemas.microsoft.com/office/word/2016/wordml/cid" xmlns:am3d="http://schemas.microsoft.com/office/drawing/2017/model3d" xmlns:aink="http://schemas.microsoft.com/office/drawing/2016/ink" xmlns:cx8="http://schemas.microsoft.com/office/drawing/2016/5/14/chartex" xmlns:cx7="http://schemas.microsoft.com/office/drawing/2016/5/13/chartex" xmlns:cx6="http://schemas.microsoft.com/office/drawing/2016/5/12/chartex" xmlns:cx5="http://schemas.microsoft.com/office/drawing/2016/5/11/chartex" xmlns:cx4="http://schemas.microsoft.com/office/drawing/2016/5/10/chartex" xmlns:cx3="http://schemas.microsoft.com/office/drawing/2016/5/9/chartex" xmlns:cx2="http://schemas.microsoft.com/office/drawing/2015/10/21/chartex" xmlns:cx1="http://schemas.microsoft.com/office/drawing/2015/9/8/chartex" xmlns:cx="http://schemas.microsoft.com/office/drawing/2014/chartex">
           <w:pict>
             <v:shapetype id="_x0000_t202" coordsize="21600,21600" o:spt="202" path="m,l,21600r21600,l21600,xe">
               <v:stroke joinstyle="miter"/>
@@ -1106,7 +1251,7 @@
 </file>
 
 <file path=word/numbering.xml><?xml version="1.0" encoding="utf-8"?>
-<w:numbering xmlns:wpc="http://schemas.microsoft.com/office/word/2010/wordprocessingCanvas" xmlns:cx="http://schemas.microsoft.com/office/drawing/2014/chartex" xmlns:cx1="http://schemas.microsoft.com/office/drawing/2015/9/8/chartex" xmlns:cx2="http://schemas.microsoft.com/office/drawing/2015/10/21/chartex" xmlns:cx3="http://schemas.microsoft.com/office/drawing/2016/5/9/chartex" xmlns:cx4="http://schemas.microsoft.com/office/drawing/2016/5/10/chartex" xmlns:cx5="http://schemas.microsoft.com/office/drawing/2016/5/11/chartex" xmlns:cx6="http://schemas.microsoft.com/office/drawing/2016/5/12/chartex" xmlns:cx7="http://schemas.microsoft.com/office/drawing/2016/5/13/chartex" xmlns:cx8="http://schemas.microsoft.com/office/drawing/2016/5/14/chartex" xmlns:mc="http://schemas.openxmlformats.org/markup-compatibility/2006" xmlns:aink="http://schemas.microsoft.com/office/drawing/2016/ink" xmlns:am3d="http://schemas.microsoft.com/office/drawing/2017/model3d" xmlns:o="urn:schemas-microsoft-com:office:office" xmlns:r="http://schemas.openxmlformats.org/officeDocument/2006/relationships" xmlns:m="http://schemas.openxmlformats.org/officeDocument/2006/math" xmlns:v="urn:schemas-microsoft-com:vml" xmlns:wp14="http://schemas.microsoft.com/office/word/2010/wordprocessingDrawing" xmlns:wp="http://schemas.openxmlformats.org/drawingml/2006/wordprocessingDrawing" xmlns:w10="urn:schemas-microsoft-com:office:word" xmlns:w="http://schemas.openxmlformats.org/wordprocessingml/2006/main" xmlns:w14="http://schemas.microsoft.com/office/word/2010/wordml" xmlns:w15="http://schemas.microsoft.com/office/word/2012/wordml" xmlns:w16cid="http://schemas.microsoft.com/office/word/2016/wordml/cid" xmlns:w16se="http://schemas.microsoft.com/office/word/2015/wordml/symex" xmlns:wpg="http://schemas.microsoft.com/office/word/2010/wordprocessingGroup" xmlns:wpi="http://schemas.microsoft.com/office/word/2010/wordprocessingInk" xmlns:wne="http://schemas.microsoft.com/office/word/2006/wordml" xmlns:wps="http://schemas.microsoft.com/office/word/2010/wordprocessingShape" mc:Ignorable="w14 w15 w16se w16cid wp14">
+<w:numbering xmlns:wpc="http://schemas.microsoft.com/office/word/2010/wordprocessingCanvas" xmlns:mc="http://schemas.openxmlformats.org/markup-compatibility/2006" xmlns:o="urn:schemas-microsoft-com:office:office" xmlns:r="http://schemas.openxmlformats.org/officeDocument/2006/relationships" xmlns:m="http://schemas.openxmlformats.org/officeDocument/2006/math" xmlns:v="urn:schemas-microsoft-com:vml" xmlns:wp14="http://schemas.microsoft.com/office/word/2010/wordprocessingDrawing" xmlns:wp="http://schemas.openxmlformats.org/drawingml/2006/wordprocessingDrawing" xmlns:w10="urn:schemas-microsoft-com:office:word" xmlns:w="http://schemas.openxmlformats.org/wordprocessingml/2006/main" xmlns:w14="http://schemas.microsoft.com/office/word/2010/wordml" xmlns:w15="http://schemas.microsoft.com/office/word/2012/wordml" xmlns:wpg="http://schemas.microsoft.com/office/word/2010/wordprocessingGroup" xmlns:wpi="http://schemas.microsoft.com/office/word/2010/wordprocessingInk" xmlns:wne="http://schemas.microsoft.com/office/word/2006/wordml" xmlns:wps="http://schemas.microsoft.com/office/word/2010/wordprocessingShape" mc:Ignorable="w14 w15 wp14">
   <w:abstractNum w:abstractNumId="0" w15:restartNumberingAfterBreak="0">
     <w:nsid w:val="1DA577C8"/>
     <w:multiLevelType w:val="multilevel"/>
@@ -1696,7 +1841,7 @@
 </file>
 
 <file path=word/styles.xml><?xml version="1.0" encoding="utf-8"?>
-<w:styles xmlns:mc="http://schemas.openxmlformats.org/markup-compatibility/2006" xmlns:r="http://schemas.openxmlformats.org/officeDocument/2006/relationships" xmlns:w="http://schemas.openxmlformats.org/wordprocessingml/2006/main" xmlns:w14="http://schemas.microsoft.com/office/word/2010/wordml" xmlns:w15="http://schemas.microsoft.com/office/word/2012/wordml" xmlns:w16cid="http://schemas.microsoft.com/office/word/2016/wordml/cid" xmlns:w16se="http://schemas.microsoft.com/office/word/2015/wordml/symex" mc:Ignorable="w14 w15 w16se w16cid">
+<w:styles xmlns:mc="http://schemas.openxmlformats.org/markup-compatibility/2006" xmlns:r="http://schemas.openxmlformats.org/officeDocument/2006/relationships" xmlns:w="http://schemas.openxmlformats.org/wordprocessingml/2006/main" xmlns:w14="http://schemas.microsoft.com/office/word/2010/wordml" xmlns:w15="http://schemas.microsoft.com/office/word/2012/wordml" mc:Ignorable="w14 w15">
   <w:docDefaults>
     <w:rPrDefault>
       <w:rPr>
@@ -1712,7 +1857,7 @@
       </w:pPr>
     </w:pPrDefault>
   </w:docDefaults>
-  <w:latentStyles w:defLockedState="0" w:defUIPriority="99" w:defSemiHidden="0" w:defUnhideWhenUsed="0" w:defQFormat="0" w:count="375">
+  <w:latentStyles w:defLockedState="0" w:defUIPriority="99" w:defSemiHidden="0" w:defUnhideWhenUsed="0" w:defQFormat="0" w:count="371">
     <w:lsdException w:name="Normal" w:uiPriority="0" w:qFormat="1"/>
     <w:lsdException w:name="heading 1" w:uiPriority="9" w:qFormat="1"/>
     <w:lsdException w:name="heading 2" w:semiHidden="1" w:uiPriority="9" w:unhideWhenUsed="1" w:qFormat="1"/>
@@ -2084,10 +2229,6 @@
     <w:lsdException w:name="List Table 5 Dark Accent 6" w:uiPriority="50"/>
     <w:lsdException w:name="List Table 6 Colorful Accent 6" w:uiPriority="51"/>
     <w:lsdException w:name="List Table 7 Colorful Accent 6" w:uiPriority="52"/>
-    <w:lsdException w:name="Mention" w:semiHidden="1" w:unhideWhenUsed="1"/>
-    <w:lsdException w:name="Smart Hyperlink" w:semiHidden="1" w:unhideWhenUsed="1"/>
-    <w:lsdException w:name="Hashtag" w:semiHidden="1" w:unhideWhenUsed="1"/>
-    <w:lsdException w:name="Unresolved Mention" w:semiHidden="1" w:unhideWhenUsed="1"/>
   </w:latentStyles>
   <w:style w:type="paragraph" w:default="1" w:styleId="Normal">
     <w:name w:val="Normal"/>
@@ -2215,7 +2356,7 @@
       <w:lang w:eastAsia="zh-TW"/>
     </w:rPr>
   </w:style>
-  <w:style w:type="character" w:styleId="UnresolvedMention">
+  <w:style w:type="character" w:customStyle="1" w:styleId="UnresolvedMention">
     <w:name w:val="Unresolved Mention"/>
     <w:basedOn w:val="DefaultParagraphFont"/>
     <w:uiPriority w:val="99"/>

</xml_diff>

<commit_message>
Merged conflicts and pushed up the edits to the write up.
</commit_message>
<xml_diff>
--- a/Documentation/RetrospectiveWriteUpAndWorksCitedProject2.docx
+++ b/Documentation/RetrospectiveWriteUpAndWorksCitedProject2.docx
@@ -3,7 +3,15 @@
 <w:document xmlns:wpc="http://schemas.microsoft.com/office/word/2010/wordprocessingCanvas" xmlns:mc="http://schemas.openxmlformats.org/markup-compatibility/2006" xmlns:o="urn:schemas-microsoft-com:office:office" xmlns:r="http://schemas.openxmlformats.org/officeDocument/2006/relationships" xmlns:m="http://schemas.openxmlformats.org/officeDocument/2006/math" xmlns:v="urn:schemas-microsoft-com:vml" xmlns:wp14="http://schemas.microsoft.com/office/word/2010/wordprocessingDrawing" xmlns:wp="http://schemas.openxmlformats.org/drawingml/2006/wordprocessingDrawing" xmlns:w10="urn:schemas-microsoft-com:office:word" xmlns:w="http://schemas.openxmlformats.org/wordprocessingml/2006/main" xmlns:w14="http://schemas.microsoft.com/office/word/2010/wordml" xmlns:w15="http://schemas.microsoft.com/office/word/2012/wordml" xmlns:wpg="http://schemas.microsoft.com/office/word/2010/wordprocessingGroup" xmlns:wpi="http://schemas.microsoft.com/office/word/2010/wordprocessingInk" xmlns:wne="http://schemas.microsoft.com/office/word/2006/wordml" xmlns:wps="http://schemas.microsoft.com/office/word/2010/wordprocessingShape" mc:Ignorable="w14 w15 wp14">
   <w:body>
     <w:p>
-      <w:r>
+      <w:pPr>
+        <w:rPr>
+          <w:u w:val="single"/>
+        </w:rPr>
+      </w:pPr>
+      <w:r>
+        <w:rPr>
+          <w:u w:val="single"/>
+        </w:rPr>
         <w:t>Retrospective Write-up</w:t>
       </w:r>
     </w:p>
@@ -12,6 +20,8 @@
       <w:r>
         <w:t>Meeting Log:</w:t>
       </w:r>
+      <w:bookmarkStart w:id="0" w:name="_GoBack"/>
+      <w:bookmarkEnd w:id="0"/>
     </w:p>
     <w:p>
       <w:pPr>
@@ -950,8 +960,6 @@
       <w:r>
         <w:t>Increasing the row size crashes the program. This issue was introduced by the code which solved the memory leaks, and this bug wasn’t discovered until after the code freeze. Inadequate testing on our part created this bug, and in the real world we would have to send out a hotfix patch to all program users, since the release deadline has already passed.</w:t>
       </w:r>
-      <w:bookmarkStart w:id="0" w:name="_GoBack"/>
-      <w:bookmarkEnd w:id="0"/>
     </w:p>
     <w:p>
       <w:r>
@@ -1210,7 +1218,7 @@
             </wp:anchor>
           </w:drawing>
         </mc:Choice>
-        <mc:Fallback xmlns:cx="http://schemas.microsoft.com/office/drawing/2014/chartex" xmlns:cx1="http://schemas.microsoft.com/office/drawing/2015/9/8/chartex" xmlns:cx2="http://schemas.microsoft.com/office/drawing/2015/10/21/chartex" xmlns:cx3="http://schemas.microsoft.com/office/drawing/2016/5/9/chartex" xmlns:cx4="http://schemas.microsoft.com/office/drawing/2016/5/10/chartex" xmlns:cx5="http://schemas.microsoft.com/office/drawing/2016/5/11/chartex" xmlns:cx6="http://schemas.microsoft.com/office/drawing/2016/5/12/chartex" xmlns:cx7="http://schemas.microsoft.com/office/drawing/2016/5/13/chartex" xmlns:cx8="http://schemas.microsoft.com/office/drawing/2016/5/14/chartex" xmlns:aink="http://schemas.microsoft.com/office/drawing/2016/ink" xmlns:am3d="http://schemas.microsoft.com/office/drawing/2017/model3d" xmlns:w16cid="http://schemas.microsoft.com/office/word/2016/wordml/cid" xmlns:w16se="http://schemas.microsoft.com/office/word/2015/wordml/symex">
+        <mc:Fallback xmlns:w16se="http://schemas.microsoft.com/office/word/2015/wordml/symex" xmlns:w16cid="http://schemas.microsoft.com/office/word/2016/wordml/cid" xmlns:am3d="http://schemas.microsoft.com/office/drawing/2017/model3d" xmlns:aink="http://schemas.microsoft.com/office/drawing/2016/ink" xmlns:cx8="http://schemas.microsoft.com/office/drawing/2016/5/14/chartex" xmlns:cx7="http://schemas.microsoft.com/office/drawing/2016/5/13/chartex" xmlns:cx6="http://schemas.microsoft.com/office/drawing/2016/5/12/chartex" xmlns:cx5="http://schemas.microsoft.com/office/drawing/2016/5/11/chartex" xmlns:cx4="http://schemas.microsoft.com/office/drawing/2016/5/10/chartex" xmlns:cx3="http://schemas.microsoft.com/office/drawing/2016/5/9/chartex" xmlns:cx2="http://schemas.microsoft.com/office/drawing/2015/10/21/chartex" xmlns:cx1="http://schemas.microsoft.com/office/drawing/2015/9/8/chartex" xmlns:cx="http://schemas.microsoft.com/office/drawing/2014/chartex">
           <w:pict>
             <v:shapetype id="_x0000_t202" coordsize="21600,21600" o:spt="202" path="m,l,21600r21600,l21600,xe">
               <v:stroke joinstyle="miter"/>

</xml_diff>

<commit_message>
fixed some typos in the write up, and added more info about me
</commit_message>
<xml_diff>
--- a/Documentation/RetrospectiveWriteUpAndWorksCitedProject2.docx
+++ b/Documentation/RetrospectiveWriteUpAndWorksCitedProject2.docx
@@ -20,8 +20,6 @@
       <w:r>
         <w:t>Meeting Log:</w:t>
       </w:r>
-      <w:bookmarkStart w:id="0" w:name="_GoBack"/>
-      <w:bookmarkEnd w:id="0"/>
     </w:p>
     <w:p>
       <w:pPr>
@@ -712,6 +710,21 @@
       <w:r>
         <w:t>.</w:t>
       </w:r>
+      <w:r>
+        <w:t xml:space="preserve"> He managed to resolve the memory leaks that were present in the original project. This particular fix was made late in the development/improvement process and, while it accomplished the job of fixing the memory leaks,</w:t>
+      </w:r>
+      <w:r>
+        <w:t xml:space="preserve"> it</w:t>
+      </w:r>
+      <w:r>
+        <w:t xml:space="preserve"> had problems of its own. When manually deleting each row with allocated memory, the static value of the rows was passed to a for-loop. This presented an issue with resizing</w:t>
+      </w:r>
+      <w:r>
+        <w:t xml:space="preserve"> the board</w:t>
+      </w:r>
+      <w:r>
+        <w:t xml:space="preserve"> past ten rows since it goes out of bounds of the array being checked or deleted. Overall, a good fix, but care and better communication was needed to solve the new problem created by the fix.</w:t>
+      </w:r>
     </w:p>
     <w:p>
       <w:pPr>
@@ -783,11 +796,11 @@
       </w:r>
       <w:proofErr w:type="spellEnd"/>
       <w:r>
-        <w:t xml:space="preserve"> so it was unlikely they didn’t include the files.  This meant we needed to find a way to open the files.  This was a few days of frustration, lots of questions, and eventually the realization that we needed to install Visual Studio and add-ons for it.  Now, we would expect this sort of thing to have been documented but alas our dig through the previous group’s documentation did not provide any insight.  The only mention of the GUI interface came as what they said they used, VBA.  Visual Basic for Applications, as we would discover it is called, is a type of project within Visual Studio and only Visual Studio as it seems.  For a period of time, we thought we might not be able to complete the project at all but as stated we persevered.  Finally we </w:t>
+        <w:t xml:space="preserve"> so it was unlikely they didn’t include the files.  This meant we needed to find a way to open the files.  This was a few days of frustration, lots of questions, and eventually the realization that we needed to install Visual Studio and </w:t>
       </w:r>
       <w:r>
         <w:lastRenderedPageBreak/>
-        <w:t>could open the GUI portion of the code and get a look at the Visual Basic within.  This immediately led to the next challenge.</w:t>
+        <w:t>add-ons for it.  Now, we would expect this sort of thing to have been documented but alas our dig through the previous group’s documentation did not provide any insight.  The only mention of the GUI interface came as what they said they used, VBA.  Visual Basic for Applications, as we would discover it is called, is a type of project within Visual Studio and only Visual Studio as it seems.  For a period of time, we thought we might not be able to complete the project at all but as stated we persevered.  Finally we could open the GUI portion of the code and get a look at the Visual Basic within.  This immediately led to the next challenge.</w:t>
       </w:r>
     </w:p>
     <w:p>
@@ -849,23 +862,20 @@
         <w:t xml:space="preserve">, we caught an issue </w:t>
       </w:r>
       <w:r>
-        <w:t xml:space="preserve">with the row value being passed to the backend.  While patching memory leaks in the C++ code, </w:t>
-      </w:r>
-      <w:proofErr w:type="gramStart"/>
-      <w:r>
-        <w:t>a for</w:t>
-      </w:r>
-      <w:proofErr w:type="gramEnd"/>
-      <w:r>
-        <w:t xml:space="preserve"> loop was created that would delete an array of pointers.  This garbage collection was necessary to fix issues that were inherited in the project.  To keep things streamlined, we kept Team Rocket’s format of the pointers getting allocated memory and placed into an array.  The problem is that the value for the upper limit of </w:t>
-      </w:r>
-      <w:proofErr w:type="gramStart"/>
-      <w:r>
-        <w:t>the for</w:t>
-      </w:r>
-      <w:proofErr w:type="gramEnd"/>
-      <w:r>
-        <w:t xml:space="preserve"> loop was set to </w:t>
+        <w:t>with the row value being passed to the backend.  While patching memo</w:t>
+      </w:r>
+      <w:r>
+        <w:t>ry leaks in the C++ code, a for-</w:t>
+      </w:r>
+      <w:r>
+        <w:t xml:space="preserve">loop was created that would delete an array of pointers.  This garbage collection was necessary to fix issues that were inherited in the project.  To keep things streamlined, we kept Team Rocket’s format of the pointers getting allocated memory and placed into an array.  The problem is that the value for the </w:t>
+      </w:r>
+      <w:r>
+        <w:lastRenderedPageBreak/>
+        <w:t>upper limit of the for-</w:t>
+      </w:r>
+      <w:r>
+        <w:t xml:space="preserve">loop was set to </w:t>
       </w:r>
       <w:proofErr w:type="spellStart"/>
       <w:r>
@@ -876,15 +886,13 @@
         <w:t xml:space="preserve">, which is by default 10.  This means that any </w:t>
       </w:r>
       <w:r>
-        <w:t xml:space="preserve">time the user requests more than 10 rows, </w:t>
-      </w:r>
-      <w:proofErr w:type="gramStart"/>
-      <w:r>
-        <w:t>the for</w:t>
-      </w:r>
-      <w:proofErr w:type="gramEnd"/>
-      <w:r>
-        <w:t xml:space="preserve"> loop goes out of bounds and thus crashes the C++ backend.  This clearly causes the GUI to throw an exception and crash as well.  This is a major bug that we failed to notice before the code freeze.  This will haunt all of us for a long time and not being able to fix this is like having an itch we can never scratch.</w:t>
+        <w:t>time the user requ</w:t>
+      </w:r>
+      <w:r>
+        <w:t>ests more than 10 rows, the for-</w:t>
+      </w:r>
+      <w:r>
+        <w:t>loop goes out of bounds and thus crashes the C++ backend.  This clearly causes the GUI to throw an exception and crash as well.  This is a major bug that we failed to notice before the code freeze.  This will haunt all of us for a long time and not being able to fix this is like having an itch we can never scratch.</w:t>
       </w:r>
       <w:r>
         <w:t xml:space="preserve"> </w:t>
@@ -892,7 +900,6 @@
     </w:p>
     <w:p>
       <w:r>
-        <w:lastRenderedPageBreak/>
         <w:t>Features that didn’t make the final product:</w:t>
       </w:r>
     </w:p>
@@ -978,7 +985,11 @@
         <w:t xml:space="preserve">  Upon seeing this project, any plans we had vanished in an instant.</w:t>
       </w:r>
       <w:r>
-        <w:t xml:space="preserve">  We got hit hard by this project and honestly had a lot to do.</w:t>
+        <w:t xml:space="preserve">  We got hit </w:t>
+      </w:r>
+      <w:r>
+        <w:lastRenderedPageBreak/>
+        <w:t>hard by this project and honestly had a lot to do.</w:t>
       </w:r>
       <w:r>
         <w:t xml:space="preserve">  Let’s have a discussion of things we did do and things we didn’t do</w:t>
@@ -1010,11 +1021,7 @@
         <w:t xml:space="preserve"> project 1 fixes.</w:t>
       </w:r>
       <w:r>
-        <w:t xml:space="preserve">  Judging by the major oversight in the rows bug, we should have done </w:t>
-      </w:r>
-      <w:r>
-        <w:lastRenderedPageBreak/>
-        <w:t>something differently that we didn’t do.  This can be pinned down to nearly the same mistakes as in project 1.  Not enough testing of the code, not enough of a serious approach to the scrum on a daily basi</w:t>
+        <w:t xml:space="preserve">  Judging by the major oversight in the rows bug, we should have done something differently that we didn’t do.  This can be pinned down to nearly the same mistakes as in project 1.  Not enough testing of the code, not enough of a serious approach to the scrum on a daily basi</w:t>
       </w:r>
       <w:r>
         <w:t>s, not enough focus on agile development philosophy, and a lack of roles within the group.  These lessons we’ve learned from class that we failed to put to use were our downfall and ultimately, assuming this really is a company, we failed to deliver the promised product as desired to the customer.</w:t>
@@ -1043,10 +1050,27 @@
         <w:t xml:space="preserve">  We had to use the same languages we we’re given.  This makes sense, in the real world this is how engineers will do their work.  Honestly, it felt like programming inside a box but not a one of us would complain about that.  This was a fantastic learning experience and a lesson in what makes a project high quality and what it takes to be a proper engineer.</w:t>
       </w:r>
       <w:r>
-        <w:t xml:space="preserve">  We can say we took the given product and expand it to something workable</w:t>
-      </w:r>
-      <w:r>
-        <w:t xml:space="preserve">, flawed, but the experience gained and lessons learned will be invaluable.  </w:t>
+        <w:t xml:space="preserve">  We can say</w:t>
+      </w:r>
+      <w:r>
+        <w:t xml:space="preserve"> that</w:t>
+      </w:r>
+      <w:r>
+        <w:t xml:space="preserve"> we took the given product and expand</w:t>
+      </w:r>
+      <w:r>
+        <w:t>ed</w:t>
+      </w:r>
+      <w:r>
+        <w:t xml:space="preserve"> it to something workable</w:t>
+      </w:r>
+      <w:r>
+        <w:t xml:space="preserve">, flawed, but the experience gained and lessons learned will be invaluable. </w:t>
+      </w:r>
+      <w:bookmarkStart w:id="0" w:name="_GoBack"/>
+      <w:bookmarkEnd w:id="0"/>
+      <w:r>
+        <w:t xml:space="preserve"> </w:t>
       </w:r>
     </w:p>
     <w:p/>
@@ -1138,7 +1162,7 @@
     <w:r>
       <w:rPr>
         <w:noProof/>
-        <w:lang w:eastAsia="zh-TW"/>
+        <w:lang w:eastAsia="en-US"/>
       </w:rPr>
       <mc:AlternateContent>
         <mc:Choice Requires="wps">
@@ -1218,7 +1242,7 @@
             </wp:anchor>
           </w:drawing>
         </mc:Choice>
-        <mc:Fallback xmlns:w16se="http://schemas.microsoft.com/office/word/2015/wordml/symex" xmlns:w16cid="http://schemas.microsoft.com/office/word/2016/wordml/cid" xmlns:am3d="http://schemas.microsoft.com/office/drawing/2017/model3d" xmlns:aink="http://schemas.microsoft.com/office/drawing/2016/ink" xmlns:cx8="http://schemas.microsoft.com/office/drawing/2016/5/14/chartex" xmlns:cx7="http://schemas.microsoft.com/office/drawing/2016/5/13/chartex" xmlns:cx6="http://schemas.microsoft.com/office/drawing/2016/5/12/chartex" xmlns:cx5="http://schemas.microsoft.com/office/drawing/2016/5/11/chartex" xmlns:cx4="http://schemas.microsoft.com/office/drawing/2016/5/10/chartex" xmlns:cx3="http://schemas.microsoft.com/office/drawing/2016/5/9/chartex" xmlns:cx2="http://schemas.microsoft.com/office/drawing/2015/10/21/chartex" xmlns:cx1="http://schemas.microsoft.com/office/drawing/2015/9/8/chartex" xmlns:cx="http://schemas.microsoft.com/office/drawing/2014/chartex">
+        <mc:Fallback xmlns:cx="http://schemas.microsoft.com/office/drawing/2014/chartex" xmlns:cx1="http://schemas.microsoft.com/office/drawing/2015/9/8/chartex" xmlns:cx2="http://schemas.microsoft.com/office/drawing/2015/10/21/chartex" xmlns:cx3="http://schemas.microsoft.com/office/drawing/2016/5/9/chartex" xmlns:cx4="http://schemas.microsoft.com/office/drawing/2016/5/10/chartex" xmlns:cx5="http://schemas.microsoft.com/office/drawing/2016/5/11/chartex" xmlns:cx6="http://schemas.microsoft.com/office/drawing/2016/5/12/chartex" xmlns:cx7="http://schemas.microsoft.com/office/drawing/2016/5/13/chartex" xmlns:cx8="http://schemas.microsoft.com/office/drawing/2016/5/14/chartex" xmlns:aink="http://schemas.microsoft.com/office/drawing/2016/ink" xmlns:am3d="http://schemas.microsoft.com/office/drawing/2017/model3d" xmlns:w16cid="http://schemas.microsoft.com/office/word/2016/wordml/cid" xmlns:w16se="http://schemas.microsoft.com/office/word/2015/wordml/symex">
           <w:pict>
             <v:shapetype id="_x0000_t202" coordsize="21600,21600" o:spt="202" path="m,l,21600r21600,l21600,xe">
               <v:stroke joinstyle="miter"/>

</xml_diff>